<commit_message>
fixed Game design doc spelling errors
</commit_message>
<xml_diff>
--- a/Opdracht-2/Game Design Document.docx
+++ b/Opdracht-2/Game Design Document.docx
@@ -542,11 +542,9 @@
               <w:widowControl w:val="0"/>
               <w:spacing w:line="240" w:lineRule="auto"/>
             </w:pPr>
-            <w:proofErr w:type="gramStart"/>
             <w:r>
               <w:t>where</w:t>
             </w:r>
-            <w:proofErr w:type="gramEnd"/>
           </w:p>
           <w:tbl>
             <w:tblPr>
@@ -593,14 +591,7 @@
                       <w:i/>
                       <w:color w:val="B7B7B7"/>
                     </w:rPr>
-                    <w:t>Shift/</w:t>
-                  </w:r>
-                  <w:r>
-                    <w:rPr>
-                      <w:i/>
-                      <w:color w:val="B7B7B7"/>
-                    </w:rPr>
-                    <w:t xml:space="preserve"> Spacebar</w:t>
+                    <w:t>Shift/ Spacebar</w:t>
                   </w:r>
                 </w:p>
               </w:tc>
@@ -718,15 +709,15 @@
         <w:tblLook w:val="0600" w:firstRow="0" w:lastRow="0" w:firstColumn="0" w:lastColumn="0" w:noHBand="1" w:noVBand="1"/>
       </w:tblPr>
       <w:tblGrid>
-        <w:gridCol w:w="1365"/>
-        <w:gridCol w:w="105"/>
+        <w:gridCol w:w="1250"/>
+        <w:gridCol w:w="220"/>
         <w:gridCol w:w="4410"/>
         <w:gridCol w:w="3480"/>
       </w:tblGrid>
       <w:tr>
         <w:tc>
           <w:tcPr>
-            <w:tcW w:w="1365" w:type="dxa"/>
+            <w:tcW w:w="1250" w:type="dxa"/>
             <w:vMerge w:val="restart"/>
             <w:shd w:val="clear" w:color="auto" w:fill="F3F3F3"/>
             <w:tcMar>
@@ -781,7 +772,7 @@
         </w:tc>
         <w:tc>
           <w:tcPr>
-            <w:tcW w:w="105" w:type="dxa"/>
+            <w:tcW w:w="220" w:type="dxa"/>
             <w:shd w:val="clear" w:color="auto" w:fill="auto"/>
             <w:tcMar>
               <w:top w:w="0" w:type="dxa"/>
@@ -863,7 +854,7 @@
                       <w:i/>
                       <w:color w:val="B7B7B7"/>
                     </w:rPr>
-                    <w:t>Balls</w:t>
+                    <w:t>Obstacles</w:t>
                   </w:r>
                 </w:p>
               </w:tc>
@@ -928,13 +919,8 @@
               <w:widowControl w:val="0"/>
               <w:spacing w:line="240" w:lineRule="auto"/>
             </w:pPr>
-            <w:proofErr w:type="gramStart"/>
             <w:r>
-              <w:t>from</w:t>
-            </w:r>
-            <w:proofErr w:type="gramEnd"/>
-            <w:r>
-              <w:t xml:space="preserve"> </w:t>
+              <w:t xml:space="preserve">from </w:t>
             </w:r>
           </w:p>
           <w:tbl>
@@ -1016,7 +1002,7 @@
         </w:trPr>
         <w:tc>
           <w:tcPr>
-            <w:tcW w:w="1365" w:type="dxa"/>
+            <w:tcW w:w="1250" w:type="dxa"/>
             <w:vMerge/>
             <w:shd w:val="clear" w:color="auto" w:fill="F3F3F3"/>
             <w:tcMar>
@@ -1035,7 +1021,7 @@
         </w:tc>
         <w:tc>
           <w:tcPr>
-            <w:tcW w:w="105" w:type="dxa"/>
+            <w:tcW w:w="220" w:type="dxa"/>
             <w:shd w:val="clear" w:color="auto" w:fill="auto"/>
             <w:tcMar>
               <w:top w:w="0" w:type="dxa"/>
@@ -1112,15 +1098,20 @@
                       <w:color w:val="B7B7B7"/>
                     </w:rPr>
                   </w:pPr>
-                  <w:proofErr w:type="gramStart"/>
                   <w:r>
                     <w:rPr>
                       <w:i/>
                       <w:color w:val="B7B7B7"/>
                     </w:rPr>
-                    <w:t>Dodge  objects</w:t>
+                    <w:t>Dodge  ob</w:t>
                   </w:r>
-                  <w:proofErr w:type="gramEnd"/>
+                  <w:r>
+                    <w:rPr>
+                      <w:i/>
+                      <w:color w:val="B7B7B7"/>
+                    </w:rPr>
+                    <w:t>stacles</w:t>
+                  </w:r>
                   <w:r>
                     <w:rPr>
                       <w:i/>
@@ -1411,17 +1402,15 @@
                       <w:i/>
                       <w:color w:val="B7B7B7"/>
                     </w:rPr>
-                    <w:t xml:space="preserve">When hitting </w:t>
+                    <w:t>When hitting ob</w:t>
                   </w:r>
-                  <w:proofErr w:type="gramStart"/>
                   <w:r>
                     <w:rPr>
                       <w:i/>
                       <w:color w:val="B7B7B7"/>
                     </w:rPr>
-                    <w:t>object</w:t>
+                    <w:t>stacle</w:t>
                   </w:r>
-                  <w:proofErr w:type="gramEnd"/>
                 </w:p>
                 <w:p>
                   <w:pPr>
@@ -1747,7 +1736,21 @@
                       <w:i/>
                       <w:color w:val="B7B7B7"/>
                     </w:rPr>
-                    <w:t>The block moves faster</w:t>
+                    <w:t xml:space="preserve">The </w:t>
+                  </w:r>
+                  <w:r>
+                    <w:rPr>
+                      <w:i/>
+                      <w:color w:val="B7B7B7"/>
+                    </w:rPr>
+                    <w:t>obstacles</w:t>
+                  </w:r>
+                  <w:r>
+                    <w:rPr>
+                      <w:i/>
+                      <w:color w:val="B7B7B7"/>
+                    </w:rPr>
+                    <w:t xml:space="preserve"> move faster</w:t>
                   </w:r>
                 </w:p>
               </w:tc>
@@ -1839,7 +1842,14 @@
                       <w:i/>
                       <w:color w:val="B7B7B7"/>
                     </w:rPr>
-                    <w:t>Harder to dodge objects</w:t>
+                    <w:t>Harder to dodge o</w:t>
+                  </w:r>
+                  <w:r>
+                    <w:rPr>
+                      <w:i/>
+                      <w:color w:val="B7B7B7"/>
+                    </w:rPr>
+                    <w:t>bstacles</w:t>
                   </w:r>
                 </w:p>
               </w:tc>
@@ -2333,21 +2343,12 @@
                       <w:color w:val="B7B7B7"/>
                     </w:rPr>
                   </w:pPr>
-                  <w:proofErr w:type="gramStart"/>
                   <w:r>
                     <w:rPr>
                       <w:i/>
                       <w:color w:val="B7B7B7"/>
                     </w:rPr>
-                    <w:t>As long as</w:t>
-                  </w:r>
-                  <w:proofErr w:type="gramEnd"/>
-                  <w:r>
-                    <w:rPr>
-                      <w:i/>
-                      <w:color w:val="B7B7B7"/>
-                    </w:rPr>
-                    <w:t xml:space="preserve"> the player continues to dodge</w:t>
+                    <w:t>As long as the player continues to dodge</w:t>
                   </w:r>
                 </w:p>
               </w:tc>
@@ -2586,7 +2587,14 @@
                       <w:i/>
                       <w:color w:val="B7B7B7"/>
                     </w:rPr>
-                    <w:t>When the player hits an object</w:t>
+                    <w:t>When the player hits an ob</w:t>
+                  </w:r>
+                  <w:r>
+                    <w:rPr>
+                      <w:i/>
+                      <w:color w:val="B7B7B7"/>
+                    </w:rPr>
+                    <w:t>stacle</w:t>
                   </w:r>
                 </w:p>
               </w:tc>
@@ -2746,23 +2754,7 @@
                       <w:i/>
                       <w:color w:val="B7B7B7"/>
                     </w:rPr>
-                    <w:t xml:space="preserve">You’ll be able to press </w:t>
-                  </w:r>
-                  <w:proofErr w:type="gramStart"/>
-                  <w:r>
-                    <w:rPr>
-                      <w:i/>
-                      <w:color w:val="B7B7B7"/>
-                    </w:rPr>
-                    <w:t>replay,  And</w:t>
-                  </w:r>
-                  <w:proofErr w:type="gramEnd"/>
-                  <w:r>
-                    <w:rPr>
-                      <w:i/>
-                      <w:color w:val="B7B7B7"/>
-                    </w:rPr>
-                    <w:t xml:space="preserve"> also see current and highest score.</w:t>
+                    <w:t>You’ll be able to press replay,  And also see current and highest score.</w:t>
                   </w:r>
                 </w:p>
                 <w:p>
@@ -3317,19 +3309,7 @@
                     <w:rPr>
                       <w:i/>
                     </w:rPr>
-                    <w:t>06</w:t>
-                  </w:r>
-                  <w:r>
-                    <w:rPr>
-                      <w:i/>
-                    </w:rPr>
-                    <w:t>/</w:t>
-                  </w:r>
-                  <w:r>
-                    <w:rPr>
-                      <w:i/>
-                    </w:rPr>
-                    <w:t>11</w:t>
+                    <w:t>06/11</w:t>
                   </w:r>
                 </w:p>
               </w:tc>
@@ -3541,19 +3521,7 @@
                     <w:rPr>
                       <w:i/>
                     </w:rPr>
-                    <w:t>06</w:t>
-                  </w:r>
-                  <w:r>
-                    <w:rPr>
-                      <w:i/>
-                    </w:rPr>
-                    <w:t>/</w:t>
-                  </w:r>
-                  <w:r>
-                    <w:rPr>
-                      <w:i/>
-                    </w:rPr>
-                    <w:t>12</w:t>
+                    <w:t>06/12</w:t>
                   </w:r>
                 </w:p>
               </w:tc>
@@ -3672,32 +3640,7 @@
                       <w:i/>
                       <w:color w:val="B7B7B7"/>
                     </w:rPr>
-                    <w:t xml:space="preserve">Making </w:t>
-                  </w:r>
-                  <w:proofErr w:type="gramStart"/>
-                  <w:r>
-                    <w:rPr>
-                      <w:i/>
-                      <w:color w:val="B7B7B7"/>
-                    </w:rPr>
-                    <w:t xml:space="preserve">the </w:t>
-                  </w:r>
-                  <w:proofErr w:type="spellStart"/>
-                  <w:r>
-                    <w:rPr>
-                      <w:i/>
-                      <w:color w:val="B7B7B7"/>
-                    </w:rPr>
-                    <w:t>The</w:t>
-                  </w:r>
-                  <w:proofErr w:type="spellEnd"/>
-                  <w:proofErr w:type="gramEnd"/>
-                  <w:r>
-                    <w:rPr>
-                      <w:i/>
-                      <w:color w:val="B7B7B7"/>
-                    </w:rPr>
-                    <w:t xml:space="preserve"> UI and working buttons to be able to start and replay game</w:t>
+                    <w:t>Making the The UI and working buttons to be able to start and replay game</w:t>
                   </w:r>
                 </w:p>
               </w:tc>
@@ -3783,19 +3726,7 @@
                     <w:rPr>
                       <w:i/>
                     </w:rPr>
-                    <w:t>06</w:t>
-                  </w:r>
-                  <w:r>
-                    <w:rPr>
-                      <w:i/>
-                    </w:rPr>
-                    <w:t>/</w:t>
-                  </w:r>
-                  <w:r>
-                    <w:rPr>
-                      <w:i/>
-                    </w:rPr>
-                    <w:t>13</w:t>
+                    <w:t>06/13</w:t>
                   </w:r>
                 </w:p>
               </w:tc>
@@ -4022,19 +3953,7 @@
                     <w:rPr>
                       <w:i/>
                     </w:rPr>
-                    <w:t>06</w:t>
-                  </w:r>
-                  <w:r>
-                    <w:rPr>
-                      <w:i/>
-                    </w:rPr>
-                    <w:t>/</w:t>
-                  </w:r>
-                  <w:r>
-                    <w:rPr>
-                      <w:i/>
-                    </w:rPr>
-                    <w:t>1</w:t>
+                    <w:t>06/1</w:t>
                   </w:r>
                   <w:r>
                     <w:rPr>
@@ -4287,19 +4206,7 @@
                     <w:rPr>
                       <w:i/>
                     </w:rPr>
-                    <w:t>06</w:t>
-                  </w:r>
-                  <w:r>
-                    <w:rPr>
-                      <w:i/>
-                    </w:rPr>
-                    <w:t>/</w:t>
-                  </w:r>
-                  <w:r>
-                    <w:rPr>
-                      <w:i/>
-                    </w:rPr>
-                    <w:t>15</w:t>
+                    <w:t>06/15</w:t>
                   </w:r>
                 </w:p>
               </w:tc>

</xml_diff>